<commit_message>
fix bug of tree printings
</commit_message>
<xml_diff>
--- a/מסמך הגשת תרגיל 1.docx
+++ b/מסמך הגשת תרגיל 1.docx
@@ -13,12 +13,13 @@
       <w:r>
         <w:rPr>
           <w:rFonts w:cs="Arial"/>
+          <w:noProof/>
           <w:rtl/>
         </w:rPr>
         <w:drawing>
-          <wp:inline distT="0" distB="0" distL="0" distR="0" wp14:anchorId="46F4DBD3" wp14:editId="35028436">
-            <wp:extent cx="5374490" cy="5752598"/>
-            <wp:effectExtent l="0" t="0" r="0" b="635"/>
+          <wp:inline distT="0" distB="0" distL="0" distR="0" wp14:anchorId="46F4DBD3" wp14:editId="5D5072FB">
+            <wp:extent cx="5374005" cy="5681050"/>
+            <wp:effectExtent l="0" t="0" r="0" b="0"/>
             <wp:docPr id="1811685920" name="Picture 1"/>
             <wp:cNvGraphicFramePr>
               <a:graphicFrameLocks xmlns:a="http://schemas.openxmlformats.org/drawingml/2006/main" noChangeAspect="1"/>
@@ -30,20 +31,27 @@
                     <pic:cNvPr id="1811685920" name=""/>
                     <pic:cNvPicPr/>
                   </pic:nvPicPr>
-                  <pic:blipFill>
-                    <a:blip r:embed="rId5"/>
-                    <a:stretch>
-                      <a:fillRect/>
-                    </a:stretch>
+                  <pic:blipFill rotWithShape="1">
+                    <a:blip r:embed="rId7"/>
+                    <a:srcRect b="1235"/>
+                    <a:stretch/>
                   </pic:blipFill>
-                  <pic:spPr>
+                  <pic:spPr bwMode="auto">
                     <a:xfrm>
                       <a:off x="0" y="0"/>
-                      <a:ext cx="5391387" cy="5770683"/>
+                      <a:ext cx="5391387" cy="5699425"/>
                     </a:xfrm>
                     <a:prstGeom prst="rect">
                       <a:avLst/>
                     </a:prstGeom>
+                    <a:ln>
+                      <a:noFill/>
+                    </a:ln>
+                    <a:extLst>
+                      <a:ext uri="{53640926-AAD7-44D8-BBD7-CCE9431645EC}">
+                        <a14:shadowObscured xmlns:a14="http://schemas.microsoft.com/office/drawing/2010/main"/>
+                      </a:ext>
+                    </a:extLst>
                   </pic:spPr>
                 </pic:pic>
               </a:graphicData>
@@ -63,6 +71,22 @@
     </w:p>
     <w:p>
       <w:pPr>
+        <w:pStyle w:val="Heading1"/>
+        <w:bidi/>
+        <w:rPr>
+          <w:rtl/>
+        </w:rPr>
+      </w:pPr>
+      <w:r>
+        <w:rPr>
+          <w:rFonts w:hint="cs"/>
+          <w:rtl/>
+        </w:rPr>
+        <w:t>מגישים</w:t>
+      </w:r>
+    </w:p>
+    <w:p>
+      <w:pPr>
         <w:bidi/>
         <w:ind w:left="720" w:hanging="360"/>
         <w:rPr>
@@ -71,10 +95,16 @@
       </w:pPr>
       <w:r>
         <w:rPr>
+          <w:rtl/>
+        </w:rPr>
+        <w:tab/>
+      </w:r>
+      <w:r>
+        <w:rPr>
           <w:rFonts w:hint="cs"/>
           <w:rtl/>
         </w:rPr>
-        <w:t>מגישים:</w:t>
+        <w:t>אור קרן 315155531</w:t>
       </w:r>
     </w:p>
     <w:p>
@@ -96,7 +126,28 @@
           <w:rFonts w:hint="cs"/>
           <w:rtl/>
         </w:rPr>
-        <w:t>אור קרן 315155531</w:t>
+        <w:t xml:space="preserve">רוי </w:t>
+      </w:r>
+      <w:r>
+        <w:rPr>
+          <w:rFonts w:hint="cs"/>
+          <w:rtl/>
+        </w:rPr>
+        <w:t>כ</w:t>
+      </w:r>
+      <w:r>
+        <w:rPr>
+          <w:rFonts w:hint="cs"/>
+          <w:rtl/>
+        </w:rPr>
+        <w:t xml:space="preserve">לפון </w:t>
+      </w:r>
+      <w:r>
+        <w:rPr>
+          <w:rFonts w:hint="cs"/>
+          <w:rtl/>
+        </w:rPr>
+        <w:t>315254243</w:t>
       </w:r>
     </w:p>
     <w:p>
@@ -107,49 +158,6 @@
           <w:rtl/>
         </w:rPr>
       </w:pPr>
-      <w:r>
-        <w:rPr>
-          <w:rtl/>
-        </w:rPr>
-        <w:tab/>
-      </w:r>
-      <w:r>
-        <w:rPr>
-          <w:rFonts w:hint="cs"/>
-          <w:rtl/>
-        </w:rPr>
-        <w:t xml:space="preserve">רוי </w:t>
-      </w:r>
-      <w:proofErr w:type="spellStart"/>
-      <w:r>
-        <w:rPr>
-          <w:rFonts w:hint="cs"/>
-          <w:rtl/>
-        </w:rPr>
-        <w:t>כ</w:t>
-      </w:r>
-      <w:r>
-        <w:rPr>
-          <w:rFonts w:hint="cs"/>
-          <w:rtl/>
-        </w:rPr>
-        <w:t>לפון</w:t>
-      </w:r>
-      <w:proofErr w:type="spellEnd"/>
-      <w:r>
-        <w:rPr>
-          <w:rFonts w:hint="cs"/>
-          <w:rtl/>
-        </w:rPr>
-        <w:t xml:space="preserve"> </w:t>
-      </w:r>
-      <w:r>
-        <w:rPr>
-          <w:rFonts w:hint="cs"/>
-          <w:rtl/>
-        </w:rPr>
-        <w:t>315254243</w:t>
-      </w:r>
     </w:p>
     <w:p>
       <w:pPr>
@@ -181,7 +189,6 @@
     <w:p>
       <w:pPr>
         <w:bidi/>
-        <w:ind w:left="720" w:hanging="360"/>
         <w:rPr>
           <w:rtl/>
         </w:rPr>
@@ -194,6 +201,7 @@
       <w:r>
         <w:rPr>
           <w:rFonts w:cs="Arial"/>
+          <w:noProof/>
           <w:rtl/>
         </w:rPr>
         <w:lastRenderedPageBreak/>
@@ -213,7 +221,7 @@
                     <pic:cNvPicPr/>
                   </pic:nvPicPr>
                   <pic:blipFill>
-                    <a:blip r:embed="rId6"/>
+                    <a:blip r:embed="rId8"/>
                     <a:stretch>
                       <a:fillRect/>
                     </a:stretch>
@@ -266,30 +274,20 @@
           <w:rtl/>
           <w:lang w:val="en-US"/>
         </w:rPr>
-        <w:t xml:space="preserve"> מאחר </w:t>
-      </w:r>
-      <w:proofErr w:type="spellStart"/>
+        <w:t xml:space="preserve"> מאחר וב</w:t>
+      </w:r>
+      <w:r>
+        <w:rPr>
+          <w:lang w:val="en-US"/>
+        </w:rPr>
+        <w:t>metadata</w:t>
+      </w:r>
       <w:r>
         <w:rPr>
           <w:rFonts w:hint="cs"/>
           <w:rtl/>
           <w:lang w:val="en-US"/>
         </w:rPr>
-        <w:t>וב</w:t>
-      </w:r>
-      <w:proofErr w:type="spellEnd"/>
-      <w:r>
-        <w:rPr>
-          <w:lang w:val="en-US"/>
-        </w:rPr>
-        <w:t>metadata</w:t>
-      </w:r>
-      <w:r>
-        <w:rPr>
-          <w:rFonts w:hint="cs"/>
-          <w:rtl/>
-          <w:lang w:val="en-US"/>
-        </w:rPr>
         <w:t xml:space="preserve"> של הקובץ ניתן לראות כי הוא מסוג זה</w:t>
       </w:r>
       <w:r>
@@ -302,6 +300,7 @@
       <w:r>
         <w:rPr>
           <w:rFonts w:cs="Arial"/>
+          <w:noProof/>
           <w:rtl/>
           <w:lang w:val="en-US"/>
         </w:rPr>
@@ -321,7 +320,7 @@
                     <pic:cNvPicPr/>
                   </pic:nvPicPr>
                   <pic:blipFill>
-                    <a:blip r:embed="rId7"/>
+                    <a:blip r:embed="rId9"/>
                     <a:stretch>
                       <a:fillRect/>
                     </a:stretch>
@@ -432,14 +431,12 @@
         </w:rPr>
         <w:t xml:space="preserve"> למטה במסך את התשובות לחלקים </w:t>
       </w:r>
-      <w:proofErr w:type="spellStart"/>
       <w:r>
         <w:rPr>
           <w:lang w:val="en-US"/>
         </w:rPr>
         <w:t>a,b</w:t>
       </w:r>
-      <w:proofErr w:type="spellEnd"/>
     </w:p>
     <w:p>
       <w:pPr>
@@ -496,33 +493,15 @@
         </w:rPr>
         <w:t xml:space="preserve">שם: </w:t>
       </w:r>
-      <w:proofErr w:type="spellStart"/>
       <w:r>
         <w:t>mscorlib</w:t>
       </w:r>
-      <w:proofErr w:type="spellEnd"/>
       <w:r>
         <w:rPr>
           <w:rFonts w:hint="cs"/>
           <w:rtl/>
         </w:rPr>
-        <w:t xml:space="preserve"> </w:t>
-      </w:r>
-      <w:proofErr w:type="spellStart"/>
-      <w:r>
-        <w:rPr>
-          <w:rFonts w:hint="cs"/>
-          <w:rtl/>
-        </w:rPr>
-        <w:t>גרסא</w:t>
-      </w:r>
-      <w:proofErr w:type="spellEnd"/>
-      <w:r>
-        <w:rPr>
-          <w:rFonts w:hint="cs"/>
-          <w:rtl/>
-        </w:rPr>
-        <w:t xml:space="preserve">: </w:t>
+        <w:t xml:space="preserve"> גרסא: </w:t>
       </w:r>
       <w:r>
         <w:t>4:0:0:0</w:t>
@@ -548,33 +527,15 @@
         </w:rPr>
         <w:t xml:space="preserve">שם: </w:t>
       </w:r>
-      <w:proofErr w:type="spellStart"/>
       <w:r>
         <w:t>System.Xml</w:t>
       </w:r>
-      <w:proofErr w:type="spellEnd"/>
       <w:r>
         <w:rPr>
           <w:rFonts w:hint="cs"/>
           <w:rtl/>
         </w:rPr>
-        <w:t xml:space="preserve"> </w:t>
-      </w:r>
-      <w:proofErr w:type="spellStart"/>
-      <w:r>
-        <w:rPr>
-          <w:rFonts w:hint="cs"/>
-          <w:rtl/>
-        </w:rPr>
-        <w:t>גרסא</w:t>
-      </w:r>
-      <w:proofErr w:type="spellEnd"/>
-      <w:r>
-        <w:rPr>
-          <w:rFonts w:hint="cs"/>
-          <w:rtl/>
-        </w:rPr>
-        <w:t xml:space="preserve">: </w:t>
+        <w:t xml:space="preserve"> גרסא: </w:t>
       </w:r>
       <w:r>
         <w:t>4:0:0:0</w:t>
@@ -590,6 +551,7 @@
       <w:r>
         <w:rPr>
           <w:rFonts w:cs="Arial"/>
+          <w:noProof/>
           <w:rtl/>
           <w:lang w:val="en-US"/>
         </w:rPr>
@@ -609,7 +571,7 @@
                     <pic:cNvPicPr/>
                   </pic:nvPicPr>
                   <pic:blipFill>
-                    <a:blip r:embed="rId8"/>
+                    <a:blip r:embed="rId10"/>
                     <a:stretch>
                       <a:fillRect/>
                     </a:stretch>
@@ -730,16 +692,8 @@
               <w:rPr>
                 <w:lang w:val="en-US"/>
               </w:rPr>
-              <w:t xml:space="preserve">Public void </w:t>
+              <w:t>Public void ctor</w:t>
             </w:r>
-            <w:proofErr w:type="spellStart"/>
-            <w:r>
-              <w:rPr>
-                <w:lang w:val="en-US"/>
-              </w:rPr>
-              <w:t>ctor</w:t>
-            </w:r>
-            <w:proofErr w:type="spellEnd"/>
           </w:p>
         </w:tc>
         <w:tc>
@@ -802,16 +756,8 @@
               <w:rPr>
                 <w:lang w:val="en-US"/>
               </w:rPr>
-              <w:t xml:space="preserve">void </w:t>
+              <w:t>void ctor</w:t>
             </w:r>
-            <w:proofErr w:type="spellStart"/>
-            <w:r>
-              <w:rPr>
-                <w:lang w:val="en-US"/>
-              </w:rPr>
-              <w:t>ctor</w:t>
-            </w:r>
-            <w:proofErr w:type="spellEnd"/>
           </w:p>
           <w:p>
             <w:pPr>
@@ -823,16 +769,8 @@
               <w:rPr>
                 <w:lang w:val="en-US"/>
               </w:rPr>
-              <w:t xml:space="preserve">Public static void </w:t>
+              <w:t>Public static void RunMenu</w:t>
             </w:r>
-            <w:proofErr w:type="spellStart"/>
-            <w:r>
-              <w:rPr>
-                <w:lang w:val="en-US"/>
-              </w:rPr>
-              <w:t>RunMenu</w:t>
-            </w:r>
-            <w:proofErr w:type="spellEnd"/>
           </w:p>
           <w:p>
             <w:pPr>
@@ -844,16 +782,8 @@
               <w:rPr>
                 <w:lang w:val="en-US"/>
               </w:rPr>
-              <w:t xml:space="preserve">Public static bool </w:t>
+              <w:t>Public static bool authenticateUser</w:t>
             </w:r>
-            <w:proofErr w:type="spellStart"/>
-            <w:r>
-              <w:rPr>
-                <w:lang w:val="en-US"/>
-              </w:rPr>
-              <w:t>authenticateUser</w:t>
-            </w:r>
-            <w:proofErr w:type="spellEnd"/>
           </w:p>
           <w:p>
             <w:pPr>
@@ -865,16 +795,8 @@
               <w:rPr>
                 <w:lang w:val="en-US"/>
               </w:rPr>
-              <w:t xml:space="preserve">Private static void </w:t>
+              <w:t>Private static void displayMenuOptions</w:t>
             </w:r>
-            <w:proofErr w:type="spellStart"/>
-            <w:r>
-              <w:rPr>
-                <w:lang w:val="en-US"/>
-              </w:rPr>
-              <w:t>displayMenuOptions</w:t>
-            </w:r>
-            <w:proofErr w:type="spellEnd"/>
           </w:p>
           <w:p>
             <w:pPr>
@@ -886,30 +808,8 @@
               <w:rPr>
                 <w:lang w:val="en-US"/>
               </w:rPr>
-              <w:t xml:space="preserve">Private static </w:t>
+              <w:t>Private static eChoice getUserChoice</w:t>
             </w:r>
-            <w:proofErr w:type="spellStart"/>
-            <w:r>
-              <w:rPr>
-                <w:lang w:val="en-US"/>
-              </w:rPr>
-              <w:t>eChoice</w:t>
-            </w:r>
-            <w:proofErr w:type="spellEnd"/>
-            <w:r>
-              <w:rPr>
-                <w:lang w:val="en-US"/>
-              </w:rPr>
-              <w:t xml:space="preserve"> </w:t>
-            </w:r>
-            <w:proofErr w:type="spellStart"/>
-            <w:r>
-              <w:rPr>
-                <w:lang w:val="en-US"/>
-              </w:rPr>
-              <w:t>getUserChoice</w:t>
-            </w:r>
-            <w:proofErr w:type="spellEnd"/>
           </w:p>
           <w:p>
             <w:pPr>
@@ -917,28 +817,12 @@
                 <w:lang w:val="en-US"/>
               </w:rPr>
             </w:pPr>
-            <w:proofErr w:type="spellStart"/>
             <w:r>
               <w:rPr>
                 <w:lang w:val="en-US"/>
               </w:rPr>
-              <w:t>Nasted</w:t>
+              <w:t>Nasted public DemoProgram</w:t>
             </w:r>
-            <w:proofErr w:type="spellEnd"/>
-            <w:r>
-              <w:rPr>
-                <w:lang w:val="en-US"/>
-              </w:rPr>
-              <w:t xml:space="preserve"> public </w:t>
-            </w:r>
-            <w:proofErr w:type="spellStart"/>
-            <w:r>
-              <w:rPr>
-                <w:lang w:val="en-US"/>
-              </w:rPr>
-              <w:t>DemoProgram</w:t>
-            </w:r>
-            <w:proofErr w:type="spellEnd"/>
           </w:p>
           <w:p>
             <w:pPr>
@@ -947,28 +831,12 @@
                 <w:lang w:val="en-US"/>
               </w:rPr>
             </w:pPr>
-            <w:proofErr w:type="spellStart"/>
             <w:r>
               <w:rPr>
                 <w:lang w:val="en-US"/>
               </w:rPr>
-              <w:t>Nasted</w:t>
+              <w:t>Nasted private eChoice</w:t>
             </w:r>
-            <w:proofErr w:type="spellEnd"/>
-            <w:r>
-              <w:rPr>
-                <w:lang w:val="en-US"/>
-              </w:rPr>
-              <w:t xml:space="preserve"> private </w:t>
-            </w:r>
-            <w:proofErr w:type="spellStart"/>
-            <w:r>
-              <w:rPr>
-                <w:lang w:val="en-US"/>
-              </w:rPr>
-              <w:t>eChoice</w:t>
-            </w:r>
-            <w:proofErr w:type="spellEnd"/>
           </w:p>
         </w:tc>
         <w:tc>
@@ -982,14 +850,12 @@
                 <w:lang w:val="en-US"/>
               </w:rPr>
             </w:pPr>
-            <w:proofErr w:type="spellStart"/>
             <w:r>
               <w:rPr>
                 <w:lang w:val="en-US"/>
               </w:rPr>
               <w:t>DemosLauncher</w:t>
             </w:r>
-            <w:proofErr w:type="spellEnd"/>
           </w:p>
         </w:tc>
         <w:tc>
@@ -1027,16 +893,8 @@
               <w:rPr>
                 <w:lang w:val="en-US"/>
               </w:rPr>
-              <w:t xml:space="preserve">Public void </w:t>
+              <w:t>Public void ctor</w:t>
             </w:r>
-            <w:proofErr w:type="spellStart"/>
-            <w:r>
-              <w:rPr>
-                <w:lang w:val="en-US"/>
-              </w:rPr>
-              <w:t>ctor</w:t>
-            </w:r>
-            <w:proofErr w:type="spellEnd"/>
           </w:p>
           <w:p>
             <w:pPr>
@@ -1048,16 +906,8 @@
               <w:rPr>
                 <w:lang w:val="en-US"/>
               </w:rPr>
-              <w:t xml:space="preserve">Public static void </w:t>
+              <w:t>Public static void RunBinaryAnalizer</w:t>
             </w:r>
-            <w:proofErr w:type="spellStart"/>
-            <w:r>
-              <w:rPr>
-                <w:lang w:val="en-US"/>
-              </w:rPr>
-              <w:t>RunBinaryAnalizer</w:t>
-            </w:r>
-            <w:proofErr w:type="spellEnd"/>
           </w:p>
           <w:p>
             <w:pPr>
@@ -1069,16 +919,8 @@
               <w:rPr>
                 <w:lang w:val="en-US"/>
               </w:rPr>
-              <w:t xml:space="preserve">Public static void </w:t>
+              <w:t>Public static void RunClock</w:t>
             </w:r>
-            <w:proofErr w:type="spellStart"/>
-            <w:r>
-              <w:rPr>
-                <w:lang w:val="en-US"/>
-              </w:rPr>
-              <w:t>RunClock</w:t>
-            </w:r>
-            <w:proofErr w:type="spellEnd"/>
           </w:p>
           <w:p>
             <w:pPr>
@@ -1090,16 +932,8 @@
               <w:rPr>
                 <w:lang w:val="en-US"/>
               </w:rPr>
-              <w:t xml:space="preserve">Private static int32 </w:t>
+              <w:t>Private static int32 buildLine</w:t>
             </w:r>
-            <w:proofErr w:type="spellStart"/>
-            <w:r>
-              <w:rPr>
-                <w:lang w:val="en-US"/>
-              </w:rPr>
-              <w:t>buildLine</w:t>
-            </w:r>
-            <w:proofErr w:type="spellEnd"/>
           </w:p>
           <w:p>
             <w:pPr>
@@ -1111,16 +945,8 @@
               <w:rPr>
                 <w:lang w:val="en-US"/>
               </w:rPr>
-              <w:t xml:space="preserve">Private static bool </w:t>
+              <w:t>Private static bool checkIfAscendingSeries</w:t>
             </w:r>
-            <w:proofErr w:type="spellStart"/>
-            <w:r>
-              <w:rPr>
-                <w:lang w:val="en-US"/>
-              </w:rPr>
-              <w:t>checkIfAscendingSeries</w:t>
-            </w:r>
-            <w:proofErr w:type="spellEnd"/>
           </w:p>
           <w:p>
             <w:pPr>
@@ -1132,16 +958,8 @@
               <w:rPr>
                 <w:lang w:val="en-US"/>
               </w:rPr>
-              <w:t xml:space="preserve">Private static bool </w:t>
+              <w:t>Private static bool checkIdDescendingSeries</w:t>
             </w:r>
-            <w:proofErr w:type="spellStart"/>
-            <w:r>
-              <w:rPr>
-                <w:lang w:val="en-US"/>
-              </w:rPr>
-              <w:t>checkIdDescendingSeries</w:t>
-            </w:r>
-            <w:proofErr w:type="spellEnd"/>
           </w:p>
           <w:p>
             <w:pPr>
@@ -1153,16 +971,8 @@
               <w:rPr>
                 <w:lang w:val="en-US"/>
               </w:rPr>
-              <w:t xml:space="preserve">Private static void </w:t>
+              <w:t>Private static void drawClock</w:t>
             </w:r>
-            <w:proofErr w:type="spellStart"/>
-            <w:r>
-              <w:rPr>
-                <w:lang w:val="en-US"/>
-              </w:rPr>
-              <w:t>drawClock</w:t>
-            </w:r>
-            <w:proofErr w:type="spellEnd"/>
           </w:p>
           <w:p>
             <w:pPr>
@@ -1175,16 +985,8 @@
               <w:rPr>
                 <w:lang w:val="en-US"/>
               </w:rPr>
-              <w:t xml:space="preserve">Private static string </w:t>
+              <w:t>Private static string getInputFromUser</w:t>
             </w:r>
-            <w:proofErr w:type="spellStart"/>
-            <w:r>
-              <w:rPr>
-                <w:lang w:val="en-US"/>
-              </w:rPr>
-              <w:t>getInputFromUser</w:t>
-            </w:r>
-            <w:proofErr w:type="spellEnd"/>
           </w:p>
         </w:tc>
         <w:tc>
@@ -1198,14 +1000,12 @@
                 <w:lang w:val="en-US"/>
               </w:rPr>
             </w:pPr>
-            <w:proofErr w:type="spellStart"/>
             <w:r>
               <w:rPr>
                 <w:lang w:val="en-US"/>
               </w:rPr>
               <w:t>DemoPrograms</w:t>
             </w:r>
-            <w:proofErr w:type="spellEnd"/>
           </w:p>
         </w:tc>
         <w:tc>
@@ -1242,16 +1042,8 @@
               <w:rPr>
                 <w:lang w:val="en-US"/>
               </w:rPr>
-              <w:t xml:space="preserve">Public static </w:t>
+              <w:t>Public static AstrixClock</w:t>
             </w:r>
-            <w:proofErr w:type="spellStart"/>
-            <w:r>
-              <w:rPr>
-                <w:lang w:val="en-US"/>
-              </w:rPr>
-              <w:t>AstrixClock</w:t>
-            </w:r>
-            <w:proofErr w:type="spellEnd"/>
           </w:p>
           <w:p>
             <w:pPr>
@@ -1263,16 +1055,8 @@
               <w:rPr>
                 <w:lang w:val="en-US"/>
               </w:rPr>
-              <w:t xml:space="preserve">Public static </w:t>
+              <w:t>Public static BinaryAnalizer</w:t>
             </w:r>
-            <w:proofErr w:type="spellStart"/>
-            <w:r>
-              <w:rPr>
-                <w:lang w:val="en-US"/>
-              </w:rPr>
-              <w:t>BinaryAnalizer</w:t>
-            </w:r>
-            <w:proofErr w:type="spellEnd"/>
           </w:p>
           <w:p>
             <w:pPr>
@@ -1298,16 +1082,8 @@
               <w:rPr>
                 <w:lang w:val="en-US"/>
               </w:rPr>
-              <w:t xml:space="preserve">Public int32 </w:t>
+              <w:t>Public int32 spacialname</w:t>
             </w:r>
-            <w:proofErr w:type="spellStart"/>
-            <w:r>
-              <w:rPr>
-                <w:lang w:val="en-US"/>
-              </w:rPr>
-              <w:t>spacialname</w:t>
-            </w:r>
-            <w:proofErr w:type="spellEnd"/>
           </w:p>
         </w:tc>
         <w:tc>
@@ -1321,14 +1097,12 @@
                 <w:lang w:val="en-US"/>
               </w:rPr>
             </w:pPr>
-            <w:proofErr w:type="spellStart"/>
             <w:r>
               <w:rPr>
                 <w:lang w:val="en-US"/>
               </w:rPr>
               <w:t>eChoice</w:t>
             </w:r>
-            <w:proofErr w:type="spellEnd"/>
           </w:p>
         </w:tc>
         <w:tc>
@@ -1402,6 +1176,7 @@
       <w:r>
         <w:rPr>
           <w:rFonts w:cs="Arial"/>
+          <w:noProof/>
           <w:rtl/>
           <w:lang w:val="en-US"/>
         </w:rPr>
@@ -1422,7 +1197,7 @@
                     <pic:cNvPicPr/>
                   </pic:nvPicPr>
                   <pic:blipFill>
-                    <a:blip r:embed="rId9"/>
+                    <a:blip r:embed="rId11"/>
                     <a:stretch>
                       <a:fillRect/>
                     </a:stretch>
@@ -1472,11 +1247,9 @@
         </w:rPr>
         <w:t xml:space="preserve">הסיסמא: </w:t>
       </w:r>
-      <w:proofErr w:type="spellStart"/>
       <w:r>
         <w:t>CSharpRocks</w:t>
       </w:r>
-      <w:proofErr w:type="spellEnd"/>
     </w:p>
     <w:p>
       <w:pPr>
@@ -1506,30 +1279,14 @@
         <w:rPr>
           <w:lang w:val="en-US"/>
         </w:rPr>
-        <w:t xml:space="preserve">main -&gt; </w:t>
-      </w:r>
-      <w:proofErr w:type="spellStart"/>
-      <w:r>
-        <w:rPr>
-          <w:lang w:val="en-US"/>
-        </w:rPr>
-        <w:t>runMenu</w:t>
-      </w:r>
-      <w:proofErr w:type="spellEnd"/>
-      <w:r>
-        <w:rPr>
-          <w:lang w:val="en-US"/>
-        </w:rPr>
-        <w:t xml:space="preserve"> -&gt; </w:t>
-      </w:r>
-      <w:proofErr w:type="spellStart"/>
+        <w:t xml:space="preserve">main -&gt; runMenu -&gt; </w:t>
+      </w:r>
       <w:r>
         <w:rPr>
           <w:lang w:val="en-US"/>
         </w:rPr>
         <w:t>authenticateUser</w:t>
       </w:r>
-      <w:proofErr w:type="spellEnd"/>
       <w:r>
         <w:rPr>
           <w:rFonts w:hint="cs"/>
@@ -1559,6 +1316,7 @@
       <w:r>
         <w:rPr>
           <w:rFonts w:cs="Arial"/>
+          <w:noProof/>
           <w:rtl/>
           <w:lang w:val="en-US"/>
         </w:rPr>
@@ -1578,7 +1336,7 @@
                     <pic:cNvPicPr/>
                   </pic:nvPicPr>
                   <pic:blipFill>
-                    <a:blip r:embed="rId10"/>
+                    <a:blip r:embed="rId12"/>
                     <a:stretch>
                       <a:fillRect/>
                     </a:stretch>
@@ -1603,8 +1361,6 @@
       <w:pPr>
         <w:bidi/>
         <w:rPr>
-          <w:rFonts w:hint="cs"/>
-          <w:rtl/>
           <w:lang w:val="en-US"/>
         </w:rPr>
       </w:pPr>
@@ -1639,6 +1395,1445 @@
         </mc:AlternateContent>
       </w:r>
     </w:p>
+    <w:p>
+      <w:pPr>
+        <w:bidi/>
+        <w:rPr>
+          <w:lang w:val="en-US"/>
+        </w:rPr>
+      </w:pPr>
+    </w:p>
+    <w:p>
+      <w:pPr>
+        <w:bidi/>
+        <w:rPr>
+          <w:rtl/>
+          <w:lang w:val="en-US"/>
+        </w:rPr>
+      </w:pPr>
+    </w:p>
+    <w:p>
+      <w:pPr>
+        <w:bidi/>
+        <w:rPr>
+          <w:rtl/>
+          <w:lang w:val="en-US"/>
+        </w:rPr>
+      </w:pPr>
+      <w:r>
+        <w:rPr>
+          <w:rFonts w:hint="cs"/>
+          <w:rtl/>
+          <w:lang w:val="en-US"/>
+        </w:rPr>
+        <w:t>תצלומי פתרונות התרגילים בהמשך המסמך.</w:t>
+      </w:r>
+    </w:p>
+    <w:p>
+      <w:pPr>
+        <w:bidi/>
+        <w:rPr>
+          <w:rtl/>
+          <w:lang w:val="en-US"/>
+        </w:rPr>
+      </w:pPr>
+    </w:p>
+    <w:p>
+      <w:pPr>
+        <w:bidi/>
+        <w:rPr>
+          <w:rtl/>
+          <w:lang w:val="en-US"/>
+        </w:rPr>
+      </w:pPr>
+    </w:p>
+    <w:p>
+      <w:pPr>
+        <w:bidi/>
+        <w:rPr>
+          <w:rtl/>
+          <w:lang w:val="en-US"/>
+        </w:rPr>
+      </w:pPr>
+    </w:p>
+    <w:p>
+      <w:pPr>
+        <w:bidi/>
+        <w:rPr>
+          <w:rtl/>
+          <w:lang w:val="en-US"/>
+        </w:rPr>
+      </w:pPr>
+    </w:p>
+    <w:p>
+      <w:pPr>
+        <w:bidi/>
+        <w:rPr>
+          <w:rtl/>
+          <w:lang w:val="en-US"/>
+        </w:rPr>
+      </w:pPr>
+    </w:p>
+    <w:p>
+      <w:pPr>
+        <w:bidi/>
+        <w:rPr>
+          <w:rtl/>
+          <w:lang w:val="en-US"/>
+        </w:rPr>
+      </w:pPr>
+    </w:p>
+    <w:p>
+      <w:pPr>
+        <w:bidi/>
+        <w:rPr>
+          <w:rtl/>
+          <w:lang w:val="en-US"/>
+        </w:rPr>
+      </w:pPr>
+    </w:p>
+    <w:p>
+      <w:pPr>
+        <w:bidi/>
+        <w:rPr>
+          <w:rtl/>
+          <w:lang w:val="en-US"/>
+        </w:rPr>
+      </w:pPr>
+    </w:p>
+    <w:p>
+      <w:pPr>
+        <w:bidi/>
+        <w:rPr>
+          <w:rtl/>
+          <w:lang w:val="en-US"/>
+        </w:rPr>
+      </w:pPr>
+    </w:p>
+    <w:p>
+      <w:pPr>
+        <w:bidi/>
+        <w:rPr>
+          <w:rtl/>
+          <w:lang w:val="en-US"/>
+        </w:rPr>
+      </w:pPr>
+    </w:p>
+    <w:p>
+      <w:pPr>
+        <w:bidi/>
+        <w:rPr>
+          <w:rtl/>
+          <w:lang w:val="en-US"/>
+        </w:rPr>
+      </w:pPr>
+    </w:p>
+    <w:p>
+      <w:pPr>
+        <w:bidi/>
+        <w:rPr>
+          <w:rtl/>
+          <w:lang w:val="en-US"/>
+        </w:rPr>
+      </w:pPr>
+    </w:p>
+    <w:p>
+      <w:pPr>
+        <w:bidi/>
+        <w:rPr>
+          <w:rtl/>
+          <w:lang w:val="en-US"/>
+        </w:rPr>
+      </w:pPr>
+    </w:p>
+    <w:p>
+      <w:pPr>
+        <w:bidi/>
+        <w:rPr>
+          <w:rtl/>
+          <w:lang w:val="en-US"/>
+        </w:rPr>
+      </w:pPr>
+    </w:p>
+    <w:p>
+      <w:pPr>
+        <w:bidi/>
+        <w:rPr>
+          <w:rtl/>
+          <w:lang w:val="en-US"/>
+        </w:rPr>
+      </w:pPr>
+    </w:p>
+    <w:p>
+      <w:pPr>
+        <w:bidi/>
+        <w:rPr>
+          <w:rtl/>
+          <w:lang w:val="en-US"/>
+        </w:rPr>
+      </w:pPr>
+    </w:p>
+    <w:p>
+      <w:pPr>
+        <w:bidi/>
+        <w:rPr>
+          <w:rtl/>
+          <w:lang w:val="en-US"/>
+        </w:rPr>
+      </w:pPr>
+      <w:r>
+        <w:rPr>
+          <w:rFonts w:cs="Arial"/>
+          <w:rtl/>
+          <w:lang w:val="en-US"/>
+        </w:rPr>
+        <w:lastRenderedPageBreak/>
+        <w:drawing>
+          <wp:inline distT="0" distB="0" distL="0" distR="0" wp14:anchorId="1D29270B" wp14:editId="1762AE64">
+            <wp:extent cx="5731510" cy="5346065"/>
+            <wp:effectExtent l="0" t="0" r="2540" b="6985"/>
+            <wp:docPr id="159613561" name="Picture 1"/>
+            <wp:cNvGraphicFramePr>
+              <a:graphicFrameLocks xmlns:a="http://schemas.openxmlformats.org/drawingml/2006/main" noChangeAspect="1"/>
+            </wp:cNvGraphicFramePr>
+            <a:graphic xmlns:a="http://schemas.openxmlformats.org/drawingml/2006/main">
+              <a:graphicData uri="http://schemas.openxmlformats.org/drawingml/2006/picture">
+                <pic:pic xmlns:pic="http://schemas.openxmlformats.org/drawingml/2006/picture">
+                  <pic:nvPicPr>
+                    <pic:cNvPr id="159613561" name=""/>
+                    <pic:cNvPicPr/>
+                  </pic:nvPicPr>
+                  <pic:blipFill>
+                    <a:blip r:embed="rId13"/>
+                    <a:stretch>
+                      <a:fillRect/>
+                    </a:stretch>
+                  </pic:blipFill>
+                  <pic:spPr>
+                    <a:xfrm>
+                      <a:off x="0" y="0"/>
+                      <a:ext cx="5731510" cy="5346065"/>
+                    </a:xfrm>
+                    <a:prstGeom prst="rect">
+                      <a:avLst/>
+                    </a:prstGeom>
+                  </pic:spPr>
+                </pic:pic>
+              </a:graphicData>
+            </a:graphic>
+          </wp:inline>
+        </w:drawing>
+      </w:r>
+    </w:p>
+    <w:p>
+      <w:pPr>
+        <w:pStyle w:val="Heading2"/>
+        <w:bidi/>
+        <w:rPr>
+          <w:rtl/>
+          <w:lang w:val="en-US"/>
+        </w:rPr>
+      </w:pPr>
+      <w:r>
+        <w:rPr>
+          <w:rFonts w:hint="cs"/>
+          <w:rtl/>
+          <w:lang w:val="en-US"/>
+        </w:rPr>
+        <w:lastRenderedPageBreak/>
+        <w:t>תרגיל 2.1</w:t>
+      </w:r>
+    </w:p>
+    <w:p>
+      <w:pPr>
+        <w:bidi/>
+        <w:rPr>
+          <w:lang w:val="en-US"/>
+        </w:rPr>
+      </w:pPr>
+      <w:r>
+        <w:rPr>
+          <w:rFonts w:cs="Arial"/>
+          <w:rtl/>
+          <w:lang w:val="en-US"/>
+        </w:rPr>
+        <w:drawing>
+          <wp:inline distT="0" distB="0" distL="0" distR="0" wp14:anchorId="683F02DD" wp14:editId="772A3AAD">
+            <wp:extent cx="4291840" cy="3143513"/>
+            <wp:effectExtent l="0" t="0" r="0" b="0"/>
+            <wp:docPr id="970341752" name="Picture 1"/>
+            <wp:cNvGraphicFramePr>
+              <a:graphicFrameLocks xmlns:a="http://schemas.openxmlformats.org/drawingml/2006/main" noChangeAspect="1"/>
+            </wp:cNvGraphicFramePr>
+            <a:graphic xmlns:a="http://schemas.openxmlformats.org/drawingml/2006/main">
+              <a:graphicData uri="http://schemas.openxmlformats.org/drawingml/2006/picture">
+                <pic:pic xmlns:pic="http://schemas.openxmlformats.org/drawingml/2006/picture">
+                  <pic:nvPicPr>
+                    <pic:cNvPr id="970341752" name=""/>
+                    <pic:cNvPicPr/>
+                  </pic:nvPicPr>
+                  <pic:blipFill>
+                    <a:blip r:embed="rId14"/>
+                    <a:stretch>
+                      <a:fillRect/>
+                    </a:stretch>
+                  </pic:blipFill>
+                  <pic:spPr>
+                    <a:xfrm>
+                      <a:off x="0" y="0"/>
+                      <a:ext cx="4300679" cy="3149987"/>
+                    </a:xfrm>
+                    <a:prstGeom prst="rect">
+                      <a:avLst/>
+                    </a:prstGeom>
+                  </pic:spPr>
+                </pic:pic>
+              </a:graphicData>
+            </a:graphic>
+          </wp:inline>
+        </w:drawing>
+      </w:r>
+      <w:r>
+        <w:rPr>
+          <w:lang w:val="en-US"/>
+        </w:rPr>
+        <w:br/>
+      </w:r>
+      <w:r>
+        <w:rPr>
+          <w:rFonts w:cs="Arial"/>
+          <w:rtl/>
+          <w:lang w:val="en-US"/>
+        </w:rPr>
+        <w:drawing>
+          <wp:inline distT="0" distB="0" distL="0" distR="0" wp14:anchorId="731D7635" wp14:editId="44716763">
+            <wp:extent cx="4304771" cy="1792433"/>
+            <wp:effectExtent l="0" t="0" r="635" b="0"/>
+            <wp:docPr id="1289507198" name="Picture 1" descr="A computer screen shot of numbers&#10;&#10;Description automatically generated"/>
+            <wp:cNvGraphicFramePr>
+              <a:graphicFrameLocks xmlns:a="http://schemas.openxmlformats.org/drawingml/2006/main" noChangeAspect="1"/>
+            </wp:cNvGraphicFramePr>
+            <a:graphic xmlns:a="http://schemas.openxmlformats.org/drawingml/2006/main">
+              <a:graphicData uri="http://schemas.openxmlformats.org/drawingml/2006/picture">
+                <pic:pic xmlns:pic="http://schemas.openxmlformats.org/drawingml/2006/picture">
+                  <pic:nvPicPr>
+                    <pic:cNvPr id="1289507198" name="Picture 1" descr="A computer screen shot of numbers&#10;&#10;Description automatically generated"/>
+                    <pic:cNvPicPr/>
+                  </pic:nvPicPr>
+                  <pic:blipFill rotWithShape="1">
+                    <a:blip r:embed="rId15"/>
+                    <a:srcRect l="288" t="50815" r="89"/>
+                    <a:stretch/>
+                  </pic:blipFill>
+                  <pic:spPr bwMode="auto">
+                    <a:xfrm>
+                      <a:off x="0" y="0"/>
+                      <a:ext cx="4304771" cy="1792433"/>
+                    </a:xfrm>
+                    <a:prstGeom prst="rect">
+                      <a:avLst/>
+                    </a:prstGeom>
+                    <a:ln>
+                      <a:noFill/>
+                    </a:ln>
+                    <a:extLst>
+                      <a:ext uri="{53640926-AAD7-44D8-BBD7-CCE9431645EC}">
+                        <a14:shadowObscured xmlns:a14="http://schemas.microsoft.com/office/drawing/2010/main"/>
+                      </a:ext>
+                    </a:extLst>
+                  </pic:spPr>
+                </pic:pic>
+              </a:graphicData>
+            </a:graphic>
+          </wp:inline>
+        </w:drawing>
+      </w:r>
+      <w:r>
+        <w:rPr>
+          <w:rFonts w:cs="Arial"/>
+          <w:rtl/>
+          <w:lang w:val="en-US"/>
+        </w:rPr>
+        <w:drawing>
+          <wp:inline distT="0" distB="0" distL="0" distR="0" wp14:anchorId="7B1BB0F4" wp14:editId="509CD09B">
+            <wp:extent cx="4322484" cy="1717308"/>
+            <wp:effectExtent l="0" t="0" r="1905" b="0"/>
+            <wp:docPr id="194760528" name="Picture 1"/>
+            <wp:cNvGraphicFramePr>
+              <a:graphicFrameLocks xmlns:a="http://schemas.openxmlformats.org/drawingml/2006/main" noChangeAspect="1"/>
+            </wp:cNvGraphicFramePr>
+            <a:graphic xmlns:a="http://schemas.openxmlformats.org/drawingml/2006/main">
+              <a:graphicData uri="http://schemas.openxmlformats.org/drawingml/2006/picture">
+                <pic:pic xmlns:pic="http://schemas.openxmlformats.org/drawingml/2006/picture">
+                  <pic:nvPicPr>
+                    <pic:cNvPr id="194760528" name=""/>
+                    <pic:cNvPicPr/>
+                  </pic:nvPicPr>
+                  <pic:blipFill>
+                    <a:blip r:embed="rId16"/>
+                    <a:stretch>
+                      <a:fillRect/>
+                    </a:stretch>
+                  </pic:blipFill>
+                  <pic:spPr>
+                    <a:xfrm>
+                      <a:off x="0" y="0"/>
+                      <a:ext cx="4322484" cy="1717308"/>
+                    </a:xfrm>
+                    <a:prstGeom prst="rect">
+                      <a:avLst/>
+                    </a:prstGeom>
+                  </pic:spPr>
+                </pic:pic>
+              </a:graphicData>
+            </a:graphic>
+          </wp:inline>
+        </w:drawing>
+      </w:r>
+      <w:r>
+        <w:rPr>
+          <w:rFonts w:cs="Arial"/>
+          <w:rtl/>
+          <w:lang w:val="en-US"/>
+        </w:rPr>
+        <w:lastRenderedPageBreak/>
+        <w:drawing>
+          <wp:inline distT="0" distB="0" distL="0" distR="0" wp14:anchorId="6B780D06" wp14:editId="1A47EB01">
+            <wp:extent cx="4672254" cy="1853165"/>
+            <wp:effectExtent l="0" t="0" r="0" b="0"/>
+            <wp:docPr id="2108109786" name="Picture 1" descr="A computer screen with white text&#10;&#10;Description automatically generated"/>
+            <wp:cNvGraphicFramePr>
+              <a:graphicFrameLocks xmlns:a="http://schemas.openxmlformats.org/drawingml/2006/main" noChangeAspect="1"/>
+            </wp:cNvGraphicFramePr>
+            <a:graphic xmlns:a="http://schemas.openxmlformats.org/drawingml/2006/main">
+              <a:graphicData uri="http://schemas.openxmlformats.org/drawingml/2006/picture">
+                <pic:pic xmlns:pic="http://schemas.openxmlformats.org/drawingml/2006/picture">
+                  <pic:nvPicPr>
+                    <pic:cNvPr id="2108109786" name="Picture 1" descr="A computer screen with white text&#10;&#10;Description automatically generated"/>
+                    <pic:cNvPicPr/>
+                  </pic:nvPicPr>
+                  <pic:blipFill>
+                    <a:blip r:embed="rId17"/>
+                    <a:stretch>
+                      <a:fillRect/>
+                    </a:stretch>
+                  </pic:blipFill>
+                  <pic:spPr>
+                    <a:xfrm>
+                      <a:off x="0" y="0"/>
+                      <a:ext cx="4672254" cy="1853165"/>
+                    </a:xfrm>
+                    <a:prstGeom prst="rect">
+                      <a:avLst/>
+                    </a:prstGeom>
+                  </pic:spPr>
+                </pic:pic>
+              </a:graphicData>
+            </a:graphic>
+          </wp:inline>
+        </w:drawing>
+      </w:r>
+      <w:r>
+        <w:rPr>
+          <w:lang w:val="en-US"/>
+        </w:rPr>
+        <w:br/>
+      </w:r>
+      <w:r>
+        <w:rPr>
+          <w:rFonts w:cs="Arial"/>
+          <w:rtl/>
+          <w:lang w:val="en-US"/>
+        </w:rPr>
+        <w:drawing>
+          <wp:inline distT="0" distB="0" distL="0" distR="0" wp14:anchorId="7F36CC57" wp14:editId="1EDF9399">
+            <wp:extent cx="4681308" cy="1885801"/>
+            <wp:effectExtent l="0" t="0" r="5080" b="635"/>
+            <wp:docPr id="615664432" name="Picture 1" descr="A computer screen with white text&#10;&#10;Description automatically generated"/>
+            <wp:cNvGraphicFramePr>
+              <a:graphicFrameLocks xmlns:a="http://schemas.openxmlformats.org/drawingml/2006/main" noChangeAspect="1"/>
+            </wp:cNvGraphicFramePr>
+            <a:graphic xmlns:a="http://schemas.openxmlformats.org/drawingml/2006/main">
+              <a:graphicData uri="http://schemas.openxmlformats.org/drawingml/2006/picture">
+                <pic:pic xmlns:pic="http://schemas.openxmlformats.org/drawingml/2006/picture">
+                  <pic:nvPicPr>
+                    <pic:cNvPr id="615664432" name="Picture 1" descr="A computer screen with white text&#10;&#10;Description automatically generated"/>
+                    <pic:cNvPicPr/>
+                  </pic:nvPicPr>
+                  <pic:blipFill>
+                    <a:blip r:embed="rId18"/>
+                    <a:stretch>
+                      <a:fillRect/>
+                    </a:stretch>
+                  </pic:blipFill>
+                  <pic:spPr>
+                    <a:xfrm>
+                      <a:off x="0" y="0"/>
+                      <a:ext cx="4681308" cy="1885801"/>
+                    </a:xfrm>
+                    <a:prstGeom prst="rect">
+                      <a:avLst/>
+                    </a:prstGeom>
+                  </pic:spPr>
+                </pic:pic>
+              </a:graphicData>
+            </a:graphic>
+          </wp:inline>
+        </w:drawing>
+      </w:r>
+    </w:p>
+    <w:p>
+      <w:pPr>
+        <w:bidi/>
+        <w:rPr>
+          <w:lang w:val="en-US"/>
+        </w:rPr>
+      </w:pPr>
+    </w:p>
+    <w:p>
+      <w:pPr>
+        <w:bidi/>
+        <w:rPr>
+          <w:lang w:val="en-US"/>
+        </w:rPr>
+      </w:pPr>
+    </w:p>
+    <w:p>
+      <w:pPr>
+        <w:bidi/>
+        <w:rPr>
+          <w:lang w:val="en-US"/>
+        </w:rPr>
+      </w:pPr>
+    </w:p>
+    <w:p>
+      <w:pPr>
+        <w:bidi/>
+        <w:rPr>
+          <w:lang w:val="en-US"/>
+        </w:rPr>
+      </w:pPr>
+    </w:p>
+    <w:p>
+      <w:pPr>
+        <w:bidi/>
+        <w:rPr>
+          <w:lang w:val="en-US"/>
+        </w:rPr>
+      </w:pPr>
+    </w:p>
+    <w:p>
+      <w:pPr>
+        <w:bidi/>
+        <w:rPr>
+          <w:lang w:val="en-US"/>
+        </w:rPr>
+      </w:pPr>
+    </w:p>
+    <w:p>
+      <w:pPr>
+        <w:pStyle w:val="Heading2"/>
+        <w:bidi/>
+        <w:rPr>
+          <w:rtl/>
+          <w:lang w:val="en-US"/>
+        </w:rPr>
+      </w:pPr>
+      <w:r>
+        <w:rPr>
+          <w:rFonts w:hint="cs"/>
+          <w:rtl/>
+          <w:lang w:val="en-US"/>
+        </w:rPr>
+        <w:lastRenderedPageBreak/>
+        <w:t>תרגיל 2.</w:t>
+      </w:r>
+      <w:r>
+        <w:rPr>
+          <w:rFonts w:hint="cs"/>
+          <w:rtl/>
+          <w:lang w:val="en-US"/>
+        </w:rPr>
+        <w:t>2</w:t>
+      </w:r>
+    </w:p>
+    <w:p>
+      <w:pPr>
+        <w:bidi/>
+        <w:rPr>
+          <w:lang w:val="en-US"/>
+        </w:rPr>
+      </w:pPr>
+      <w:r>
+        <w:rPr>
+          <w:rFonts w:cs="Arial"/>
+          <w:rtl/>
+          <w:lang w:val="en-US"/>
+        </w:rPr>
+        <w:drawing>
+          <wp:inline distT="0" distB="0" distL="0" distR="0" wp14:anchorId="6F8CF759" wp14:editId="1E10CFEE">
+            <wp:extent cx="3373857" cy="2955956"/>
+            <wp:effectExtent l="0" t="0" r="0" b="0"/>
+            <wp:docPr id="75759924" name="Picture 1" descr="A computer screen shot of a computer program&#10;&#10;Description automatically generated"/>
+            <wp:cNvGraphicFramePr>
+              <a:graphicFrameLocks xmlns:a="http://schemas.openxmlformats.org/drawingml/2006/main" noChangeAspect="1"/>
+            </wp:cNvGraphicFramePr>
+            <a:graphic xmlns:a="http://schemas.openxmlformats.org/drawingml/2006/main">
+              <a:graphicData uri="http://schemas.openxmlformats.org/drawingml/2006/picture">
+                <pic:pic xmlns:pic="http://schemas.openxmlformats.org/drawingml/2006/picture">
+                  <pic:nvPicPr>
+                    <pic:cNvPr id="75759924" name="Picture 1" descr="A computer screen shot of a computer program&#10;&#10;Description automatically generated"/>
+                    <pic:cNvPicPr/>
+                  </pic:nvPicPr>
+                  <pic:blipFill>
+                    <a:blip r:embed="rId19"/>
+                    <a:stretch>
+                      <a:fillRect/>
+                    </a:stretch>
+                  </pic:blipFill>
+                  <pic:spPr>
+                    <a:xfrm>
+                      <a:off x="0" y="0"/>
+                      <a:ext cx="3395930" cy="2975295"/>
+                    </a:xfrm>
+                    <a:prstGeom prst="rect">
+                      <a:avLst/>
+                    </a:prstGeom>
+                  </pic:spPr>
+                </pic:pic>
+              </a:graphicData>
+            </a:graphic>
+          </wp:inline>
+        </w:drawing>
+      </w:r>
+    </w:p>
+    <w:p>
+      <w:pPr>
+        <w:bidi/>
+        <w:rPr>
+          <w:lang w:val="en-US"/>
+        </w:rPr>
+      </w:pPr>
+    </w:p>
+    <w:p>
+      <w:pPr>
+        <w:bidi/>
+        <w:rPr>
+          <w:lang w:val="en-US"/>
+        </w:rPr>
+      </w:pPr>
+    </w:p>
+    <w:p>
+      <w:pPr>
+        <w:bidi/>
+        <w:rPr>
+          <w:lang w:val="en-US"/>
+        </w:rPr>
+      </w:pPr>
+    </w:p>
+    <w:p>
+      <w:pPr>
+        <w:bidi/>
+        <w:rPr>
+          <w:lang w:val="en-US"/>
+        </w:rPr>
+      </w:pPr>
+    </w:p>
+    <w:p>
+      <w:pPr>
+        <w:bidi/>
+        <w:rPr>
+          <w:lang w:val="en-US"/>
+        </w:rPr>
+      </w:pPr>
+    </w:p>
+    <w:p>
+      <w:pPr>
+        <w:bidi/>
+        <w:rPr>
+          <w:lang w:val="en-US"/>
+        </w:rPr>
+      </w:pPr>
+    </w:p>
+    <w:p>
+      <w:pPr>
+        <w:bidi/>
+        <w:rPr>
+          <w:lang w:val="en-US"/>
+        </w:rPr>
+      </w:pPr>
+    </w:p>
+    <w:p>
+      <w:pPr>
+        <w:pStyle w:val="Heading2"/>
+        <w:bidi/>
+        <w:rPr>
+          <w:rtl/>
+          <w:lang w:val="en-US"/>
+        </w:rPr>
+      </w:pPr>
+      <w:r>
+        <w:rPr>
+          <w:rFonts w:hint="cs"/>
+          <w:rtl/>
+          <w:lang w:val="en-US"/>
+        </w:rPr>
+        <w:lastRenderedPageBreak/>
+        <w:t>תרגיל 2.3</w:t>
+      </w:r>
+    </w:p>
+    <w:p>
+      <w:pPr>
+        <w:bidi/>
+        <w:rPr>
+          <w:lang w:val="en-US"/>
+        </w:rPr>
+      </w:pPr>
+      <w:r>
+        <w:rPr>
+          <w:rFonts w:cs="Arial"/>
+          <w:rtl/>
+          <w:lang w:val="en-US"/>
+        </w:rPr>
+        <w:drawing>
+          <wp:inline distT="0" distB="0" distL="0" distR="0" wp14:anchorId="502BD582" wp14:editId="2D47A510">
+            <wp:extent cx="2986375" cy="2532099"/>
+            <wp:effectExtent l="0" t="0" r="5080" b="1905"/>
+            <wp:docPr id="980404003" name="Picture 1" descr="A screenshot of a computer program&#10;&#10;Description automatically generated"/>
+            <wp:cNvGraphicFramePr>
+              <a:graphicFrameLocks xmlns:a="http://schemas.openxmlformats.org/drawingml/2006/main" noChangeAspect="1"/>
+            </wp:cNvGraphicFramePr>
+            <a:graphic xmlns:a="http://schemas.openxmlformats.org/drawingml/2006/main">
+              <a:graphicData uri="http://schemas.openxmlformats.org/drawingml/2006/picture">
+                <pic:pic xmlns:pic="http://schemas.openxmlformats.org/drawingml/2006/picture">
+                  <pic:nvPicPr>
+                    <pic:cNvPr id="980404003" name="Picture 1" descr="A screenshot of a computer program&#10;&#10;Description automatically generated"/>
+                    <pic:cNvPicPr/>
+                  </pic:nvPicPr>
+                  <pic:blipFill>
+                    <a:blip r:embed="rId20"/>
+                    <a:stretch>
+                      <a:fillRect/>
+                    </a:stretch>
+                  </pic:blipFill>
+                  <pic:spPr>
+                    <a:xfrm>
+                      <a:off x="0" y="0"/>
+                      <a:ext cx="3014629" cy="2556055"/>
+                    </a:xfrm>
+                    <a:prstGeom prst="rect">
+                      <a:avLst/>
+                    </a:prstGeom>
+                  </pic:spPr>
+                </pic:pic>
+              </a:graphicData>
+            </a:graphic>
+          </wp:inline>
+        </w:drawing>
+      </w:r>
+      <w:r>
+        <w:rPr>
+          <w:lang w:val="en-US"/>
+        </w:rPr>
+        <w:br/>
+      </w:r>
+      <w:r>
+        <w:rPr>
+          <w:rFonts w:cs="Arial"/>
+          <w:rtl/>
+          <w:lang w:val="en-US"/>
+        </w:rPr>
+        <w:drawing>
+          <wp:inline distT="0" distB="0" distL="0" distR="0" wp14:anchorId="74CB4779" wp14:editId="07B983E6">
+            <wp:extent cx="2994245" cy="1427860"/>
+            <wp:effectExtent l="0" t="0" r="0" b="1270"/>
+            <wp:docPr id="1501533056" name="Picture 1" descr="A black screen with white text&#10;&#10;Description automatically generated"/>
+            <wp:cNvGraphicFramePr>
+              <a:graphicFrameLocks xmlns:a="http://schemas.openxmlformats.org/drawingml/2006/main" noChangeAspect="1"/>
+            </wp:cNvGraphicFramePr>
+            <a:graphic xmlns:a="http://schemas.openxmlformats.org/drawingml/2006/main">
+              <a:graphicData uri="http://schemas.openxmlformats.org/drawingml/2006/picture">
+                <pic:pic xmlns:pic="http://schemas.openxmlformats.org/drawingml/2006/picture">
+                  <pic:nvPicPr>
+                    <pic:cNvPr id="1501533056" name="Picture 1" descr="A black screen with white text&#10;&#10;Description automatically generated"/>
+                    <pic:cNvPicPr/>
+                  </pic:nvPicPr>
+                  <pic:blipFill>
+                    <a:blip r:embed="rId21"/>
+                    <a:stretch>
+                      <a:fillRect/>
+                    </a:stretch>
+                  </pic:blipFill>
+                  <pic:spPr>
+                    <a:xfrm>
+                      <a:off x="0" y="0"/>
+                      <a:ext cx="3028882" cy="1444377"/>
+                    </a:xfrm>
+                    <a:prstGeom prst="rect">
+                      <a:avLst/>
+                    </a:prstGeom>
+                  </pic:spPr>
+                </pic:pic>
+              </a:graphicData>
+            </a:graphic>
+          </wp:inline>
+        </w:drawing>
+      </w:r>
+      <w:r>
+        <w:rPr>
+          <w:lang w:val="en-US"/>
+        </w:rPr>
+        <w:br/>
+      </w:r>
+      <w:r>
+        <w:rPr>
+          <w:rFonts w:cs="Arial"/>
+          <w:rtl/>
+          <w:lang w:val="en-US"/>
+        </w:rPr>
+        <w:drawing>
+          <wp:inline distT="0" distB="0" distL="0" distR="0" wp14:anchorId="32788E41" wp14:editId="5D287395">
+            <wp:extent cx="2988487" cy="2049406"/>
+            <wp:effectExtent l="0" t="0" r="2540" b="8255"/>
+            <wp:docPr id="134933714" name="Picture 1" descr="A black background with white letters&#10;&#10;Description automatically generated"/>
+            <wp:cNvGraphicFramePr>
+              <a:graphicFrameLocks xmlns:a="http://schemas.openxmlformats.org/drawingml/2006/main" noChangeAspect="1"/>
+            </wp:cNvGraphicFramePr>
+            <a:graphic xmlns:a="http://schemas.openxmlformats.org/drawingml/2006/main">
+              <a:graphicData uri="http://schemas.openxmlformats.org/drawingml/2006/picture">
+                <pic:pic xmlns:pic="http://schemas.openxmlformats.org/drawingml/2006/picture">
+                  <pic:nvPicPr>
+                    <pic:cNvPr id="134933714" name="Picture 1" descr="A black background with white letters&#10;&#10;Description automatically generated"/>
+                    <pic:cNvPicPr/>
+                  </pic:nvPicPr>
+                  <pic:blipFill>
+                    <a:blip r:embed="rId22"/>
+                    <a:stretch>
+                      <a:fillRect/>
+                    </a:stretch>
+                  </pic:blipFill>
+                  <pic:spPr>
+                    <a:xfrm>
+                      <a:off x="0" y="0"/>
+                      <a:ext cx="3027222" cy="2075969"/>
+                    </a:xfrm>
+                    <a:prstGeom prst="rect">
+                      <a:avLst/>
+                    </a:prstGeom>
+                  </pic:spPr>
+                </pic:pic>
+              </a:graphicData>
+            </a:graphic>
+          </wp:inline>
+        </w:drawing>
+      </w:r>
+      <w:r>
+        <w:rPr>
+          <w:rFonts w:cs="Arial"/>
+          <w:rtl/>
+          <w:lang w:val="en-US"/>
+        </w:rPr>
+        <w:drawing>
+          <wp:inline distT="0" distB="0" distL="0" distR="0" wp14:anchorId="7C73F00F" wp14:editId="06CD586D">
+            <wp:extent cx="3005313" cy="2029069"/>
+            <wp:effectExtent l="0" t="0" r="5080" b="0"/>
+            <wp:docPr id="1755418008" name="Picture 1" descr="A screenshot of a computer screen&#10;&#10;Description automatically generated"/>
+            <wp:cNvGraphicFramePr>
+              <a:graphicFrameLocks xmlns:a="http://schemas.openxmlformats.org/drawingml/2006/main" noChangeAspect="1"/>
+            </wp:cNvGraphicFramePr>
+            <a:graphic xmlns:a="http://schemas.openxmlformats.org/drawingml/2006/main">
+              <a:graphicData uri="http://schemas.openxmlformats.org/drawingml/2006/picture">
+                <pic:pic xmlns:pic="http://schemas.openxmlformats.org/drawingml/2006/picture">
+                  <pic:nvPicPr>
+                    <pic:cNvPr id="1755418008" name="Picture 1" descr="A screenshot of a computer screen&#10;&#10;Description automatically generated"/>
+                    <pic:cNvPicPr/>
+                  </pic:nvPicPr>
+                  <pic:blipFill>
+                    <a:blip r:embed="rId23"/>
+                    <a:stretch>
+                      <a:fillRect/>
+                    </a:stretch>
+                  </pic:blipFill>
+                  <pic:spPr>
+                    <a:xfrm>
+                      <a:off x="0" y="0"/>
+                      <a:ext cx="3037460" cy="2050774"/>
+                    </a:xfrm>
+                    <a:prstGeom prst="rect">
+                      <a:avLst/>
+                    </a:prstGeom>
+                  </pic:spPr>
+                </pic:pic>
+              </a:graphicData>
+            </a:graphic>
+          </wp:inline>
+        </w:drawing>
+      </w:r>
+      <w:r>
+        <w:rPr>
+          <w:lang w:val="en-US"/>
+        </w:rPr>
+        <w:br/>
+      </w:r>
+    </w:p>
+    <w:p>
+      <w:pPr>
+        <w:pStyle w:val="Heading2"/>
+        <w:bidi/>
+        <w:rPr>
+          <w:lang w:val="en-US"/>
+        </w:rPr>
+      </w:pPr>
+      <w:r>
+        <w:rPr>
+          <w:rFonts w:hint="cs"/>
+          <w:rtl/>
+          <w:lang w:val="en-US"/>
+        </w:rPr>
+        <w:lastRenderedPageBreak/>
+        <w:t>תרגיל 2.</w:t>
+      </w:r>
+      <w:r>
+        <w:rPr>
+          <w:rFonts w:hint="cs"/>
+          <w:rtl/>
+          <w:lang w:val="en-US"/>
+        </w:rPr>
+        <w:t>4</w:t>
+      </w:r>
+    </w:p>
+    <w:p>
+      <w:pPr>
+        <w:bidi/>
+        <w:rPr>
+          <w:rtl/>
+          <w:lang w:val="en-US"/>
+        </w:rPr>
+      </w:pPr>
+      <w:r>
+        <w:rPr>
+          <w:rFonts w:cs="Arial"/>
+          <w:rtl/>
+          <w:lang w:val="en-US"/>
+        </w:rPr>
+        <w:drawing>
+          <wp:inline distT="0" distB="0" distL="0" distR="0" wp14:anchorId="52FB1F46" wp14:editId="7F3B1DF8">
+            <wp:extent cx="3709315" cy="2706986"/>
+            <wp:effectExtent l="0" t="0" r="5715" b="0"/>
+            <wp:docPr id="798687859" name="Picture 1"/>
+            <wp:cNvGraphicFramePr>
+              <a:graphicFrameLocks xmlns:a="http://schemas.openxmlformats.org/drawingml/2006/main" noChangeAspect="1"/>
+            </wp:cNvGraphicFramePr>
+            <a:graphic xmlns:a="http://schemas.openxmlformats.org/drawingml/2006/main">
+              <a:graphicData uri="http://schemas.openxmlformats.org/drawingml/2006/picture">
+                <pic:pic xmlns:pic="http://schemas.openxmlformats.org/drawingml/2006/picture">
+                  <pic:nvPicPr>
+                    <pic:cNvPr id="798687859" name=""/>
+                    <pic:cNvPicPr/>
+                  </pic:nvPicPr>
+                  <pic:blipFill>
+                    <a:blip r:embed="rId24"/>
+                    <a:stretch>
+                      <a:fillRect/>
+                    </a:stretch>
+                  </pic:blipFill>
+                  <pic:spPr>
+                    <a:xfrm>
+                      <a:off x="0" y="0"/>
+                      <a:ext cx="3713047" cy="2709710"/>
+                    </a:xfrm>
+                    <a:prstGeom prst="rect">
+                      <a:avLst/>
+                    </a:prstGeom>
+                  </pic:spPr>
+                </pic:pic>
+              </a:graphicData>
+            </a:graphic>
+          </wp:inline>
+        </w:drawing>
+      </w:r>
+      <w:r>
+        <w:rPr>
+          <w:rFonts w:cs="Arial"/>
+          <w:rtl/>
+          <w:lang w:val="en-US"/>
+        </w:rPr>
+        <w:drawing>
+          <wp:inline distT="0" distB="0" distL="0" distR="0" wp14:anchorId="44A638AF" wp14:editId="235AA8C5">
+            <wp:extent cx="3694480" cy="1293846"/>
+            <wp:effectExtent l="0" t="0" r="1270" b="1905"/>
+            <wp:docPr id="656830163" name="Picture 1" descr="A screen shot of a computer&#10;&#10;Description automatically generated"/>
+            <wp:cNvGraphicFramePr>
+              <a:graphicFrameLocks xmlns:a="http://schemas.openxmlformats.org/drawingml/2006/main" noChangeAspect="1"/>
+            </wp:cNvGraphicFramePr>
+            <a:graphic xmlns:a="http://schemas.openxmlformats.org/drawingml/2006/main">
+              <a:graphicData uri="http://schemas.openxmlformats.org/drawingml/2006/picture">
+                <pic:pic xmlns:pic="http://schemas.openxmlformats.org/drawingml/2006/picture">
+                  <pic:nvPicPr>
+                    <pic:cNvPr id="656830163" name="Picture 1" descr="A screen shot of a computer&#10;&#10;Description automatically generated"/>
+                    <pic:cNvPicPr/>
+                  </pic:nvPicPr>
+                  <pic:blipFill>
+                    <a:blip r:embed="rId25"/>
+                    <a:stretch>
+                      <a:fillRect/>
+                    </a:stretch>
+                  </pic:blipFill>
+                  <pic:spPr>
+                    <a:xfrm>
+                      <a:off x="0" y="0"/>
+                      <a:ext cx="3694480" cy="1293846"/>
+                    </a:xfrm>
+                    <a:prstGeom prst="rect">
+                      <a:avLst/>
+                    </a:prstGeom>
+                  </pic:spPr>
+                </pic:pic>
+              </a:graphicData>
+            </a:graphic>
+          </wp:inline>
+        </w:drawing>
+      </w:r>
+      <w:r>
+        <w:rPr>
+          <w:rFonts w:cs="Arial"/>
+          <w:rtl/>
+          <w:lang w:val="en-US"/>
+        </w:rPr>
+        <w:drawing>
+          <wp:inline distT="0" distB="0" distL="0" distR="0" wp14:anchorId="591C0A6D" wp14:editId="475CB6ED">
+            <wp:extent cx="3689953" cy="854830"/>
+            <wp:effectExtent l="0" t="0" r="6350" b="2540"/>
+            <wp:docPr id="1115395783" name="Picture 1" descr="A black background with white text&#10;&#10;Description automatically generated"/>
+            <wp:cNvGraphicFramePr>
+              <a:graphicFrameLocks xmlns:a="http://schemas.openxmlformats.org/drawingml/2006/main" noChangeAspect="1"/>
+            </wp:cNvGraphicFramePr>
+            <a:graphic xmlns:a="http://schemas.openxmlformats.org/drawingml/2006/main">
+              <a:graphicData uri="http://schemas.openxmlformats.org/drawingml/2006/picture">
+                <pic:pic xmlns:pic="http://schemas.openxmlformats.org/drawingml/2006/picture">
+                  <pic:nvPicPr>
+                    <pic:cNvPr id="1115395783" name="Picture 1" descr="A black background with white text&#10;&#10;Description automatically generated"/>
+                    <pic:cNvPicPr/>
+                  </pic:nvPicPr>
+                  <pic:blipFill>
+                    <a:blip r:embed="rId26"/>
+                    <a:stretch>
+                      <a:fillRect/>
+                    </a:stretch>
+                  </pic:blipFill>
+                  <pic:spPr>
+                    <a:xfrm>
+                      <a:off x="0" y="0"/>
+                      <a:ext cx="3706933" cy="858764"/>
+                    </a:xfrm>
+                    <a:prstGeom prst="rect">
+                      <a:avLst/>
+                    </a:prstGeom>
+                  </pic:spPr>
+                </pic:pic>
+              </a:graphicData>
+            </a:graphic>
+          </wp:inline>
+        </w:drawing>
+      </w:r>
+      <w:r>
+        <w:rPr>
+          <w:rFonts w:cs="Arial"/>
+          <w:rtl/>
+          <w:lang w:val="en-US"/>
+        </w:rPr>
+        <w:drawing>
+          <wp:inline distT="0" distB="0" distL="0" distR="0" wp14:anchorId="03356F79" wp14:editId="2028608D">
+            <wp:extent cx="3712587" cy="974420"/>
+            <wp:effectExtent l="0" t="0" r="2540" b="0"/>
+            <wp:docPr id="783620805" name="Picture 1" descr="A black background with white text&#10;&#10;Description automatically generated"/>
+            <wp:cNvGraphicFramePr>
+              <a:graphicFrameLocks xmlns:a="http://schemas.openxmlformats.org/drawingml/2006/main" noChangeAspect="1"/>
+            </wp:cNvGraphicFramePr>
+            <a:graphic xmlns:a="http://schemas.openxmlformats.org/drawingml/2006/main">
+              <a:graphicData uri="http://schemas.openxmlformats.org/drawingml/2006/picture">
+                <pic:pic xmlns:pic="http://schemas.openxmlformats.org/drawingml/2006/picture">
+                  <pic:nvPicPr>
+                    <pic:cNvPr id="783620805" name="Picture 1" descr="A black background with white text&#10;&#10;Description automatically generated"/>
+                    <pic:cNvPicPr/>
+                  </pic:nvPicPr>
+                  <pic:blipFill>
+                    <a:blip r:embed="rId27"/>
+                    <a:stretch>
+                      <a:fillRect/>
+                    </a:stretch>
+                  </pic:blipFill>
+                  <pic:spPr>
+                    <a:xfrm>
+                      <a:off x="0" y="0"/>
+                      <a:ext cx="3735333" cy="980390"/>
+                    </a:xfrm>
+                    <a:prstGeom prst="rect">
+                      <a:avLst/>
+                    </a:prstGeom>
+                  </pic:spPr>
+                </pic:pic>
+              </a:graphicData>
+            </a:graphic>
+          </wp:inline>
+        </w:drawing>
+      </w:r>
+      <w:r>
+        <w:rPr>
+          <w:rFonts w:cs="Arial"/>
+          <w:rtl/>
+          <w:lang w:val="en-US"/>
+        </w:rPr>
+        <w:drawing>
+          <wp:inline distT="0" distB="0" distL="0" distR="0" wp14:anchorId="1398A193" wp14:editId="1BAFE721">
+            <wp:extent cx="3714395" cy="1004935"/>
+            <wp:effectExtent l="0" t="0" r="635" b="5080"/>
+            <wp:docPr id="715313708" name="Picture 1" descr="A black background with white text&#10;&#10;Description automatically generated"/>
+            <wp:cNvGraphicFramePr>
+              <a:graphicFrameLocks xmlns:a="http://schemas.openxmlformats.org/drawingml/2006/main" noChangeAspect="1"/>
+            </wp:cNvGraphicFramePr>
+            <a:graphic xmlns:a="http://schemas.openxmlformats.org/drawingml/2006/main">
+              <a:graphicData uri="http://schemas.openxmlformats.org/drawingml/2006/picture">
+                <pic:pic xmlns:pic="http://schemas.openxmlformats.org/drawingml/2006/picture">
+                  <pic:nvPicPr>
+                    <pic:cNvPr id="715313708" name="Picture 1" descr="A black background with white text&#10;&#10;Description automatically generated"/>
+                    <pic:cNvPicPr/>
+                  </pic:nvPicPr>
+                  <pic:blipFill>
+                    <a:blip r:embed="rId28"/>
+                    <a:stretch>
+                      <a:fillRect/>
+                    </a:stretch>
+                  </pic:blipFill>
+                  <pic:spPr>
+                    <a:xfrm>
+                      <a:off x="0" y="0"/>
+                      <a:ext cx="3755230" cy="1015983"/>
+                    </a:xfrm>
+                    <a:prstGeom prst="rect">
+                      <a:avLst/>
+                    </a:prstGeom>
+                  </pic:spPr>
+                </pic:pic>
+              </a:graphicData>
+            </a:graphic>
+          </wp:inline>
+        </w:drawing>
+      </w:r>
+      <w:r>
+        <w:rPr>
+          <w:rFonts w:cs="Arial"/>
+          <w:rtl/>
+          <w:lang w:val="en-US"/>
+        </w:rPr>
+        <w:drawing>
+          <wp:inline distT="0" distB="0" distL="0" distR="0" wp14:anchorId="0DA966B3" wp14:editId="141967F8">
+            <wp:extent cx="3698568" cy="1154317"/>
+            <wp:effectExtent l="0" t="0" r="0" b="8255"/>
+            <wp:docPr id="978674699" name="Picture 1" descr="A black background with white text&#10;&#10;Description automatically generated"/>
+            <wp:cNvGraphicFramePr>
+              <a:graphicFrameLocks xmlns:a="http://schemas.openxmlformats.org/drawingml/2006/main" noChangeAspect="1"/>
+            </wp:cNvGraphicFramePr>
+            <a:graphic xmlns:a="http://schemas.openxmlformats.org/drawingml/2006/main">
+              <a:graphicData uri="http://schemas.openxmlformats.org/drawingml/2006/picture">
+                <pic:pic xmlns:pic="http://schemas.openxmlformats.org/drawingml/2006/picture">
+                  <pic:nvPicPr>
+                    <pic:cNvPr id="978674699" name="Picture 1" descr="A black background with white text&#10;&#10;Description automatically generated"/>
+                    <pic:cNvPicPr/>
+                  </pic:nvPicPr>
+                  <pic:blipFill>
+                    <a:blip r:embed="rId29"/>
+                    <a:stretch>
+                      <a:fillRect/>
+                    </a:stretch>
+                  </pic:blipFill>
+                  <pic:spPr>
+                    <a:xfrm>
+                      <a:off x="0" y="0"/>
+                      <a:ext cx="3727896" cy="1163470"/>
+                    </a:xfrm>
+                    <a:prstGeom prst="rect">
+                      <a:avLst/>
+                    </a:prstGeom>
+                  </pic:spPr>
+                </pic:pic>
+              </a:graphicData>
+            </a:graphic>
+          </wp:inline>
+        </w:drawing>
+      </w:r>
+    </w:p>
+    <w:p>
+      <w:pPr>
+        <w:pStyle w:val="Heading2"/>
+        <w:bidi/>
+        <w:rPr>
+          <w:rtl/>
+          <w:lang w:val="en-US"/>
+        </w:rPr>
+      </w:pPr>
+      <w:r>
+        <w:rPr>
+          <w:rFonts w:hint="cs"/>
+          <w:rtl/>
+          <w:lang w:val="en-US"/>
+        </w:rPr>
+        <w:lastRenderedPageBreak/>
+        <w:t>תרגיל 2.</w:t>
+      </w:r>
+      <w:r>
+        <w:rPr>
+          <w:rFonts w:hint="cs"/>
+          <w:rtl/>
+          <w:lang w:val="en-US"/>
+        </w:rPr>
+        <w:t>5</w:t>
+      </w:r>
+    </w:p>
+    <w:p>
+      <w:pPr>
+        <w:bidi/>
+        <w:rPr>
+          <w:rFonts w:hint="cs"/>
+          <w:rtl/>
+          <w:lang w:val="en-US"/>
+        </w:rPr>
+      </w:pPr>
+      <w:r>
+        <w:rPr>
+          <w:rFonts w:cs="Arial"/>
+          <w:rtl/>
+          <w:lang w:val="en-US"/>
+        </w:rPr>
+        <w:drawing>
+          <wp:inline distT="0" distB="0" distL="0" distR="0" wp14:anchorId="1C28D3DE" wp14:editId="6D6FE6E9">
+            <wp:extent cx="4901929" cy="2740974"/>
+            <wp:effectExtent l="0" t="0" r="0" b="2540"/>
+            <wp:docPr id="898331296" name="Picture 1"/>
+            <wp:cNvGraphicFramePr>
+              <a:graphicFrameLocks xmlns:a="http://schemas.openxmlformats.org/drawingml/2006/main" noChangeAspect="1"/>
+            </wp:cNvGraphicFramePr>
+            <a:graphic xmlns:a="http://schemas.openxmlformats.org/drawingml/2006/main">
+              <a:graphicData uri="http://schemas.openxmlformats.org/drawingml/2006/picture">
+                <pic:pic xmlns:pic="http://schemas.openxmlformats.org/drawingml/2006/picture">
+                  <pic:nvPicPr>
+                    <pic:cNvPr id="898331296" name=""/>
+                    <pic:cNvPicPr/>
+                  </pic:nvPicPr>
+                  <pic:blipFill>
+                    <a:blip r:embed="rId30"/>
+                    <a:stretch>
+                      <a:fillRect/>
+                    </a:stretch>
+                  </pic:blipFill>
+                  <pic:spPr>
+                    <a:xfrm>
+                      <a:off x="0" y="0"/>
+                      <a:ext cx="4932729" cy="2758196"/>
+                    </a:xfrm>
+                    <a:prstGeom prst="rect">
+                      <a:avLst/>
+                    </a:prstGeom>
+                  </pic:spPr>
+                </pic:pic>
+              </a:graphicData>
+            </a:graphic>
+          </wp:inline>
+        </w:drawing>
+      </w:r>
+      <w:r>
+        <w:rPr>
+          <w:lang w:val="en-US"/>
+        </w:rPr>
+        <w:br/>
+      </w:r>
+      <w:r>
+        <w:rPr>
+          <w:rFonts w:cs="Arial"/>
+          <w:rtl/>
+          <w:lang w:val="en-US"/>
+        </w:rPr>
+        <w:drawing>
+          <wp:inline distT="0" distB="0" distL="0" distR="0" wp14:anchorId="6EC36AFE" wp14:editId="71D159BB">
+            <wp:extent cx="4925751" cy="1080544"/>
+            <wp:effectExtent l="0" t="0" r="0" b="5715"/>
+            <wp:docPr id="1568352477" name="Picture 1" descr="A black screen with white text&#10;&#10;Description automatically generated"/>
+            <wp:cNvGraphicFramePr>
+              <a:graphicFrameLocks xmlns:a="http://schemas.openxmlformats.org/drawingml/2006/main" noChangeAspect="1"/>
+            </wp:cNvGraphicFramePr>
+            <a:graphic xmlns:a="http://schemas.openxmlformats.org/drawingml/2006/main">
+              <a:graphicData uri="http://schemas.openxmlformats.org/drawingml/2006/picture">
+                <pic:pic xmlns:pic="http://schemas.openxmlformats.org/drawingml/2006/picture">
+                  <pic:nvPicPr>
+                    <pic:cNvPr id="1568352477" name="Picture 1" descr="A black screen with white text&#10;&#10;Description automatically generated"/>
+                    <pic:cNvPicPr/>
+                  </pic:nvPicPr>
+                  <pic:blipFill>
+                    <a:blip r:embed="rId31"/>
+                    <a:stretch>
+                      <a:fillRect/>
+                    </a:stretch>
+                  </pic:blipFill>
+                  <pic:spPr>
+                    <a:xfrm>
+                      <a:off x="0" y="0"/>
+                      <a:ext cx="4935036" cy="1082581"/>
+                    </a:xfrm>
+                    <a:prstGeom prst="rect">
+                      <a:avLst/>
+                    </a:prstGeom>
+                  </pic:spPr>
+                </pic:pic>
+              </a:graphicData>
+            </a:graphic>
+          </wp:inline>
+        </w:drawing>
+      </w:r>
+      <w:r>
+        <w:rPr>
+          <w:lang w:val="en-US"/>
+        </w:rPr>
+        <w:br/>
+      </w:r>
+      <w:r>
+        <w:rPr>
+          <w:rFonts w:cs="Arial"/>
+          <w:rtl/>
+          <w:lang w:val="en-US"/>
+        </w:rPr>
+        <w:drawing>
+          <wp:inline distT="0" distB="0" distL="0" distR="0" wp14:anchorId="7DD37260" wp14:editId="50712C9C">
+            <wp:extent cx="4939332" cy="1012930"/>
+            <wp:effectExtent l="0" t="0" r="0" b="0"/>
+            <wp:docPr id="1830677957" name="Picture 1" descr="A screenshot of a computer&#10;&#10;Description automatically generated"/>
+            <wp:cNvGraphicFramePr>
+              <a:graphicFrameLocks xmlns:a="http://schemas.openxmlformats.org/drawingml/2006/main" noChangeAspect="1"/>
+            </wp:cNvGraphicFramePr>
+            <a:graphic xmlns:a="http://schemas.openxmlformats.org/drawingml/2006/main">
+              <a:graphicData uri="http://schemas.openxmlformats.org/drawingml/2006/picture">
+                <pic:pic xmlns:pic="http://schemas.openxmlformats.org/drawingml/2006/picture">
+                  <pic:nvPicPr>
+                    <pic:cNvPr id="1830677957" name="Picture 1" descr="A screenshot of a computer&#10;&#10;Description automatically generated"/>
+                    <pic:cNvPicPr/>
+                  </pic:nvPicPr>
+                  <pic:blipFill>
+                    <a:blip r:embed="rId32"/>
+                    <a:stretch>
+                      <a:fillRect/>
+                    </a:stretch>
+                  </pic:blipFill>
+                  <pic:spPr>
+                    <a:xfrm>
+                      <a:off x="0" y="0"/>
+                      <a:ext cx="4974586" cy="1020160"/>
+                    </a:xfrm>
+                    <a:prstGeom prst="rect">
+                      <a:avLst/>
+                    </a:prstGeom>
+                  </pic:spPr>
+                </pic:pic>
+              </a:graphicData>
+            </a:graphic>
+          </wp:inline>
+        </w:drawing>
+      </w:r>
+      <w:r>
+        <w:rPr>
+          <w:lang w:val="en-US"/>
+        </w:rPr>
+        <w:br/>
+      </w:r>
+      <w:r>
+        <w:rPr>
+          <w:rFonts w:cs="Arial"/>
+          <w:rtl/>
+          <w:lang w:val="en-US"/>
+        </w:rPr>
+        <w:drawing>
+          <wp:inline distT="0" distB="0" distL="0" distR="0" wp14:anchorId="059A900C" wp14:editId="62C16012">
+            <wp:extent cx="4939332" cy="1064370"/>
+            <wp:effectExtent l="0" t="0" r="0" b="2540"/>
+            <wp:docPr id="1693207397" name="Picture 1" descr="A screenshot of a computer&#10;&#10;Description automatically generated"/>
+            <wp:cNvGraphicFramePr>
+              <a:graphicFrameLocks xmlns:a="http://schemas.openxmlformats.org/drawingml/2006/main" noChangeAspect="1"/>
+            </wp:cNvGraphicFramePr>
+            <a:graphic xmlns:a="http://schemas.openxmlformats.org/drawingml/2006/main">
+              <a:graphicData uri="http://schemas.openxmlformats.org/drawingml/2006/picture">
+                <pic:pic xmlns:pic="http://schemas.openxmlformats.org/drawingml/2006/picture">
+                  <pic:nvPicPr>
+                    <pic:cNvPr id="1693207397" name="Picture 1" descr="A screenshot of a computer&#10;&#10;Description automatically generated"/>
+                    <pic:cNvPicPr/>
+                  </pic:nvPicPr>
+                  <pic:blipFill>
+                    <a:blip r:embed="rId33"/>
+                    <a:stretch>
+                      <a:fillRect/>
+                    </a:stretch>
+                  </pic:blipFill>
+                  <pic:spPr>
+                    <a:xfrm>
+                      <a:off x="0" y="0"/>
+                      <a:ext cx="4960031" cy="1068830"/>
+                    </a:xfrm>
+                    <a:prstGeom prst="rect">
+                      <a:avLst/>
+                    </a:prstGeom>
+                  </pic:spPr>
+                </pic:pic>
+              </a:graphicData>
+            </a:graphic>
+          </wp:inline>
+        </w:drawing>
+      </w:r>
+      <w:r>
+        <w:rPr>
+          <w:lang w:val="en-US"/>
+        </w:rPr>
+        <w:br/>
+      </w:r>
+      <w:r>
+        <w:rPr>
+          <w:rFonts w:cs="Arial"/>
+          <w:rtl/>
+          <w:lang w:val="en-US"/>
+        </w:rPr>
+        <w:drawing>
+          <wp:inline distT="0" distB="0" distL="0" distR="0" wp14:anchorId="661DE52E" wp14:editId="0198A02F">
+            <wp:extent cx="4939332" cy="1094468"/>
+            <wp:effectExtent l="0" t="0" r="0" b="0"/>
+            <wp:docPr id="821510624" name="Picture 1" descr="A black screen with white text&#10;&#10;Description automatically generated"/>
+            <wp:cNvGraphicFramePr>
+              <a:graphicFrameLocks xmlns:a="http://schemas.openxmlformats.org/drawingml/2006/main" noChangeAspect="1"/>
+            </wp:cNvGraphicFramePr>
+            <a:graphic xmlns:a="http://schemas.openxmlformats.org/drawingml/2006/main">
+              <a:graphicData uri="http://schemas.openxmlformats.org/drawingml/2006/picture">
+                <pic:pic xmlns:pic="http://schemas.openxmlformats.org/drawingml/2006/picture">
+                  <pic:nvPicPr>
+                    <pic:cNvPr id="821510624" name="Picture 1" descr="A black screen with white text&#10;&#10;Description automatically generated"/>
+                    <pic:cNvPicPr/>
+                  </pic:nvPicPr>
+                  <pic:blipFill>
+                    <a:blip r:embed="rId34"/>
+                    <a:stretch>
+                      <a:fillRect/>
+                    </a:stretch>
+                  </pic:blipFill>
+                  <pic:spPr>
+                    <a:xfrm>
+                      <a:off x="0" y="0"/>
+                      <a:ext cx="4964311" cy="1100003"/>
+                    </a:xfrm>
+                    <a:prstGeom prst="rect">
+                      <a:avLst/>
+                    </a:prstGeom>
+                  </pic:spPr>
+                </pic:pic>
+              </a:graphicData>
+            </a:graphic>
+          </wp:inline>
+        </w:drawing>
+      </w:r>
+    </w:p>
     <w:sectPr>
       <w:pgSz w:w="11906" w:h="16838"/>
       <w:pgMar w:top="1440" w:right="1440" w:bottom="1440" w:left="1440" w:header="708" w:footer="708" w:gutter="0"/>
@@ -1647,6 +2842,56 @@
     </w:sectPr>
   </w:body>
 </w:document>
+</file>
+
+<file path=word/endnotes.xml><?xml version="1.0" encoding="utf-8"?>
+<w:endnotes xmlns:wpc="http://schemas.microsoft.com/office/word/2010/wordprocessingCanvas" xmlns:cx="http://schemas.microsoft.com/office/drawing/2014/chartex" xmlns:cx1="http://schemas.microsoft.com/office/drawing/2015/9/8/chartex" xmlns:cx2="http://schemas.microsoft.com/office/drawing/2015/10/21/chartex" xmlns:cx3="http://schemas.microsoft.com/office/drawing/2016/5/9/chartex" xmlns:cx4="http://schemas.microsoft.com/office/drawing/2016/5/10/chartex" xmlns:cx5="http://schemas.microsoft.com/office/drawing/2016/5/11/chartex" xmlns:cx6="http://schemas.microsoft.com/office/drawing/2016/5/12/chartex" xmlns:cx7="http://schemas.microsoft.com/office/drawing/2016/5/13/chartex" xmlns:cx8="http://schemas.microsoft.com/office/drawing/2016/5/14/chartex" xmlns:mc="http://schemas.openxmlformats.org/markup-compatibility/2006" xmlns:aink="http://schemas.microsoft.com/office/drawing/2016/ink" xmlns:am3d="http://schemas.microsoft.com/office/drawing/2017/model3d" xmlns:o="urn:schemas-microsoft-com:office:office" xmlns:oel="http://schemas.microsoft.com/office/2019/extlst" xmlns:r="http://schemas.openxmlformats.org/officeDocument/2006/relationships" xmlns:m="http://schemas.openxmlformats.org/officeDocument/2006/math" xmlns:v="urn:schemas-microsoft-com:vml" xmlns:wp14="http://schemas.microsoft.com/office/word/2010/wordprocessingDrawing" xmlns:wp="http://schemas.openxmlformats.org/drawingml/2006/wordprocessingDrawing" xmlns:w10="urn:schemas-microsoft-com:office:word" xmlns:w="http://schemas.openxmlformats.org/wordprocessingml/2006/main" xmlns:w14="http://schemas.microsoft.com/office/word/2010/wordml" xmlns:w15="http://schemas.microsoft.com/office/word/2012/wordml" xmlns:w16cex="http://schemas.microsoft.com/office/word/2018/wordml/cex" xmlns:w16cid="http://schemas.microsoft.com/office/word/2016/wordml/cid" xmlns:w16="http://schemas.microsoft.com/office/word/2018/wordml" xmlns:w16du="http://schemas.microsoft.com/office/word/2023/wordml/word16du" xmlns:w16sdtdh="http://schemas.microsoft.com/office/word/2020/wordml/sdtdatahash" xmlns:w16se="http://schemas.microsoft.com/office/word/2015/wordml/symex" xmlns:wpg="http://schemas.microsoft.com/office/word/2010/wordprocessingGroup" xmlns:wpi="http://schemas.microsoft.com/office/word/2010/wordprocessingInk" xmlns:wne="http://schemas.microsoft.com/office/word/2006/wordml" xmlns:wps="http://schemas.microsoft.com/office/word/2010/wordprocessingShape" mc:Ignorable="w14 w15 w16se w16cid w16 w16cex w16sdtdh w16du wp14">
+  <w:endnote w:type="separator" w:id="-1">
+    <w:p>
+      <w:pPr>
+        <w:spacing w:after="0" w:line="240" w:lineRule="auto"/>
+      </w:pPr>
+      <w:r>
+        <w:separator/>
+      </w:r>
+    </w:p>
+  </w:endnote>
+  <w:endnote w:type="continuationSeparator" w:id="0">
+    <w:p>
+      <w:pPr>
+        <w:spacing w:after="0" w:line="240" w:lineRule="auto"/>
+      </w:pPr>
+      <w:r>
+        <w:continuationSeparator/>
+      </w:r>
+    </w:p>
+  </w:endnote>
+</w:endnotes>
+</file>
+
+<file path=word/footnotes.xml><?xml version="1.0" encoding="utf-8"?>
+<w:footnotes xmlns:wpc="http://schemas.microsoft.com/office/word/2010/wordprocessingCanvas" xmlns:cx="http://schemas.microsoft.com/office/drawing/2014/chartex" xmlns:cx1="http://schemas.microsoft.com/office/drawing/2015/9/8/chartex" xmlns:cx2="http://schemas.microsoft.com/office/drawing/2015/10/21/chartex" xmlns:cx3="http://schemas.microsoft.com/office/drawing/2016/5/9/chartex" xmlns:cx4="http://schemas.microsoft.com/office/drawing/2016/5/10/chartex" xmlns:cx5="http://schemas.microsoft.com/office/drawing/2016/5/11/chartex" xmlns:cx6="http://schemas.microsoft.com/office/drawing/2016/5/12/chartex" xmlns:cx7="http://schemas.microsoft.com/office/drawing/2016/5/13/chartex" xmlns:cx8="http://schemas.microsoft.com/office/drawing/2016/5/14/chartex" xmlns:mc="http://schemas.openxmlformats.org/markup-compatibility/2006" xmlns:aink="http://schemas.microsoft.com/office/drawing/2016/ink" xmlns:am3d="http://schemas.microsoft.com/office/drawing/2017/model3d" xmlns:o="urn:schemas-microsoft-com:office:office" xmlns:oel="http://schemas.microsoft.com/office/2019/extlst" xmlns:r="http://schemas.openxmlformats.org/officeDocument/2006/relationships" xmlns:m="http://schemas.openxmlformats.org/officeDocument/2006/math" xmlns:v="urn:schemas-microsoft-com:vml" xmlns:wp14="http://schemas.microsoft.com/office/word/2010/wordprocessingDrawing" xmlns:wp="http://schemas.openxmlformats.org/drawingml/2006/wordprocessingDrawing" xmlns:w10="urn:schemas-microsoft-com:office:word" xmlns:w="http://schemas.openxmlformats.org/wordprocessingml/2006/main" xmlns:w14="http://schemas.microsoft.com/office/word/2010/wordml" xmlns:w15="http://schemas.microsoft.com/office/word/2012/wordml" xmlns:w16cex="http://schemas.microsoft.com/office/word/2018/wordml/cex" xmlns:w16cid="http://schemas.microsoft.com/office/word/2016/wordml/cid" xmlns:w16="http://schemas.microsoft.com/office/word/2018/wordml" xmlns:w16du="http://schemas.microsoft.com/office/word/2023/wordml/word16du" xmlns:w16sdtdh="http://schemas.microsoft.com/office/word/2020/wordml/sdtdatahash" xmlns:w16se="http://schemas.microsoft.com/office/word/2015/wordml/symex" xmlns:wpg="http://schemas.microsoft.com/office/word/2010/wordprocessingGroup" xmlns:wpi="http://schemas.microsoft.com/office/word/2010/wordprocessingInk" xmlns:wne="http://schemas.microsoft.com/office/word/2006/wordml" xmlns:wps="http://schemas.microsoft.com/office/word/2010/wordprocessingShape" mc:Ignorable="w14 w15 w16se w16cid w16 w16cex w16sdtdh w16du wp14">
+  <w:footnote w:type="separator" w:id="-1">
+    <w:p>
+      <w:pPr>
+        <w:spacing w:after="0" w:line="240" w:lineRule="auto"/>
+      </w:pPr>
+      <w:r>
+        <w:separator/>
+      </w:r>
+    </w:p>
+  </w:footnote>
+  <w:footnote w:type="continuationSeparator" w:id="0">
+    <w:p>
+      <w:pPr>
+        <w:spacing w:after="0" w:line="240" w:lineRule="auto"/>
+      </w:pPr>
+      <w:r>
+        <w:continuationSeparator/>
+      </w:r>
+    </w:p>
+  </w:footnote>
+</w:footnotes>
 </file>
 
 <file path=word/numbering.xml><?xml version="1.0" encoding="utf-8"?>
@@ -2406,7 +3651,6 @@
     <w:next w:val="Normal"/>
     <w:link w:val="Heading2Char"/>
     <w:uiPriority w:val="9"/>
-    <w:semiHidden/>
     <w:unhideWhenUsed/>
     <w:qFormat/>
     <w:rsid w:val="00D44652"/>
@@ -2581,6 +3825,7 @@
   <w:style w:type="character" w:default="1" w:styleId="DefaultParagraphFont">
     <w:name w:val="Default Paragraph Font"/>
     <w:uiPriority w:val="1"/>
+    <w:semiHidden/>
     <w:unhideWhenUsed/>
   </w:style>
   <w:style w:type="table" w:default="1" w:styleId="TableNormal">
@@ -2622,7 +3867,6 @@
     <w:basedOn w:val="DefaultParagraphFont"/>
     <w:link w:val="Heading2"/>
     <w:uiPriority w:val="9"/>
-    <w:semiHidden/>
     <w:rsid w:val="00D44652"/>
     <w:rPr>
       <w:rFonts w:asciiTheme="majorHAnsi" w:eastAsiaTheme="majorEastAsia" w:hAnsiTheme="majorHAnsi" w:cstheme="majorBidi"/>
@@ -2912,6 +4156,50 @@
         <w:insideV w:val="single" w:sz="4" w:space="0" w:color="auto"/>
       </w:tblBorders>
     </w:tblPr>
+  </w:style>
+  <w:style w:type="paragraph" w:styleId="Header">
+    <w:name w:val="header"/>
+    <w:basedOn w:val="Normal"/>
+    <w:link w:val="HeaderChar"/>
+    <w:uiPriority w:val="99"/>
+    <w:unhideWhenUsed/>
+    <w:rsid w:val="00386E1E"/>
+    <w:pPr>
+      <w:tabs>
+        <w:tab w:val="center" w:pos="4513"/>
+        <w:tab w:val="right" w:pos="9026"/>
+      </w:tabs>
+      <w:spacing w:after="0" w:line="240" w:lineRule="auto"/>
+    </w:pPr>
+  </w:style>
+  <w:style w:type="character" w:customStyle="1" w:styleId="HeaderChar">
+    <w:name w:val="Header Char"/>
+    <w:basedOn w:val="DefaultParagraphFont"/>
+    <w:link w:val="Header"/>
+    <w:uiPriority w:val="99"/>
+    <w:rsid w:val="00386E1E"/>
+  </w:style>
+  <w:style w:type="paragraph" w:styleId="Footer">
+    <w:name w:val="footer"/>
+    <w:basedOn w:val="Normal"/>
+    <w:link w:val="FooterChar"/>
+    <w:uiPriority w:val="99"/>
+    <w:unhideWhenUsed/>
+    <w:rsid w:val="00386E1E"/>
+    <w:pPr>
+      <w:tabs>
+        <w:tab w:val="center" w:pos="4513"/>
+        <w:tab w:val="right" w:pos="9026"/>
+      </w:tabs>
+      <w:spacing w:after="0" w:line="240" w:lineRule="auto"/>
+    </w:pPr>
+  </w:style>
+  <w:style w:type="character" w:customStyle="1" w:styleId="FooterChar">
+    <w:name w:val="Footer Char"/>
+    <w:basedOn w:val="DefaultParagraphFont"/>
+    <w:link w:val="Footer"/>
+    <w:uiPriority w:val="99"/>
+    <w:rsid w:val="00386E1E"/>
   </w:style>
 </w:styles>
 </file>

</xml_diff>